<commit_message>
Final review and edits to homework 0
</commit_message>
<xml_diff>
--- a/Homework/Homework_0/ECE5721_HW0_D_Funke.docx
+++ b/Homework/Homework_0/ECE5721_HW0_D_Funke.docx
@@ -501,11 +501,6 @@
     </w:p>
     <w:p>
       <w:pPr>
-        <w:ind w:left="288"/>
-      </w:pPr>
-    </w:p>
-    <w:p>
-      <w:pPr>
         <w:pStyle w:val="QuestionHeader"/>
         <w:numPr>
           <w:ilvl w:val="0"/>
@@ -531,11 +526,6 @@
     </w:p>
     <w:p>
       <w:pPr>
-        <w:ind w:left="288"/>
-      </w:pPr>
-    </w:p>
-    <w:p>
-      <w:pPr>
         <w:pStyle w:val="QuestionHeader"/>
         <w:numPr>
           <w:ilvl w:val="0"/>
@@ -555,7 +545,6 @@
         <w:t>I do now!</w:t>
       </w:r>
     </w:p>
-    <w:p/>
     <w:p>
       <w:pPr>
         <w:pStyle w:val="QuestionHeader"/>
@@ -616,7 +605,13 @@
         <w:ind w:left="360"/>
       </w:pPr>
       <w:r>
-        <w:t>An embedded system is an electronic device that incorporates a computer within their implementation. These computers are typically microprocessors or microcontrollers.</w:t>
+        <w:t xml:space="preserve">An embedded system is an electronic device that incorporates a computer within </w:t>
+      </w:r>
+      <w:r>
+        <w:t>its</w:t>
+      </w:r>
+      <w:r>
+        <w:t xml:space="preserve"> implementation. These computers are typically microprocessors or microcontrollers.</w:t>
       </w:r>
     </w:p>
     <w:p>
@@ -650,20 +645,21 @@
         <w:t xml:space="preserve">microprocessor/microcontroller </w:t>
       </w:r>
       <w:r>
-        <w:t>simplifie</w:t>
-      </w:r>
-      <w:r>
-        <w:t>s</w:t>
-      </w:r>
-      <w:r>
-        <w:t xml:space="preserve"> </w:t>
-      </w:r>
-      <w:r>
-        <w:t xml:space="preserve">electronic </w:t>
-      </w:r>
-      <w:r>
-        <w:t>system design and provides flexibility.</w:t>
-      </w:r>
+        <w:t>simplifies electronic system design and provides flexibility.</w:t>
+      </w:r>
+      <w:r>
+        <w:t xml:space="preserve"> It is often much easier to implement/test functionality using a computer and software than it is to do with analog circuitry.</w:t>
+      </w:r>
+    </w:p>
+    <w:p>
+      <w:pPr>
+        <w:ind w:left="360"/>
+      </w:pPr>
+    </w:p>
+    <w:p>
+      <w:pPr>
+        <w:ind w:left="360"/>
+      </w:pPr>
     </w:p>
     <w:p>
       <w:pPr>
@@ -722,7 +718,15 @@
         <w:t xml:space="preserve">appropriate hardware </w:t>
       </w:r>
       <w:r>
-        <w:t>(MCU, MPU, DSP, FPGA, etc) that are both easily mass produced and capable of satisfying system requirements. This is especially true in today’s post-pandemic economy in which silicon products are increasingly difficult to source.</w:t>
+        <w:t xml:space="preserve">(MCU, MPU, DSP, FPGA, </w:t>
+      </w:r>
+      <w:proofErr w:type="spellStart"/>
+      <w:r>
+        <w:t>etc</w:t>
+      </w:r>
+      <w:proofErr w:type="spellEnd"/>
+      <w:r>
+        <w:t>) that are both easily mass produced and capable of satisfying system requirements. This is especially true in today’s post-pandemic economy in which silicon products are increasingly difficult to source.</w:t>
       </w:r>
     </w:p>
     <w:p>
@@ -747,7 +751,15 @@
         <w:ind w:left="288"/>
       </w:pPr>
       <w:r>
-        <w:t xml:space="preserve">The most interesting application of embedded systems that I have encountered might be the “connected car” system my company (Danlaw) is currently developing. This application consists of boxes that will line streets and highways. These boxes </w:t>
+        <w:t>The most interesting application of embedded systems that I have encountered might be the “connected car” system my company (</w:t>
+      </w:r>
+      <w:proofErr w:type="spellStart"/>
+      <w:r>
+        <w:t>Danlaw</w:t>
+      </w:r>
+      <w:proofErr w:type="spellEnd"/>
+      <w:r>
+        <w:t xml:space="preserve">) is currently developing. This application consists of boxes that will line streets and highways. These boxes </w:t>
       </w:r>
       <w:r>
         <w:t xml:space="preserve">are hardwired to the internet and </w:t>
@@ -795,7 +807,15 @@
         <w:ind w:left="288"/>
       </w:pPr>
       <w:r>
-        <w:t>The largest electronic chip being produced today is the Cerebras Wafer Scale Engine</w:t>
+        <w:t xml:space="preserve">The largest electronic chip being produced today is the </w:t>
+      </w:r>
+      <w:proofErr w:type="spellStart"/>
+      <w:r>
+        <w:t>Cerebras</w:t>
+      </w:r>
+      <w:proofErr w:type="spellEnd"/>
+      <w:r>
+        <w:t xml:space="preserve"> Wafer Scale Engine</w:t>
       </w:r>
       <w:r>
         <w:t xml:space="preserve"> </w:t>
@@ -804,7 +824,15 @@
         <w:t>(WSE).</w:t>
       </w:r>
       <w:r>
-        <w:t xml:space="preserve"> Cerebras uses the standard method of </w:t>
+        <w:t xml:space="preserve"> </w:t>
+      </w:r>
+      <w:proofErr w:type="spellStart"/>
+      <w:r>
+        <w:t>Cerebras</w:t>
+      </w:r>
+      <w:proofErr w:type="spellEnd"/>
+      <w:r>
+        <w:t xml:space="preserve"> uses the standard method of </w:t>
       </w:r>
       <w:r>
         <w:t>photo</w:t>
@@ -906,7 +934,15 @@
         <w:t>.</w:t>
       </w:r>
       <w:r>
-        <w:t xml:space="preserve"> This line of microprocessors can scale from 12,000 to 30,000 logic gates per chip, which puts the transistor count somewhere in the scale of hundreds of thousands to a few million. That means the Arm Cortex M0+ has a million times less transistors than the Cerebras WSE.</w:t>
+        <w:t xml:space="preserve"> This line of microprocessors can scale from 12,000 to 30,000 logic gates per chip, which puts the transistor count somewhere in the scale of hundreds of thousands to a few million. That means the Arm Cortex M0+ has a million times less transistors than the </w:t>
+      </w:r>
+      <w:proofErr w:type="spellStart"/>
+      <w:r>
+        <w:t>Cerebras</w:t>
+      </w:r>
+      <w:proofErr w:type="spellEnd"/>
+      <w:r>
+        <w:t xml:space="preserve"> WSE.</w:t>
       </w:r>
       <w:r>
         <w:t xml:space="preserve"> </w:t>
@@ -930,10 +966,18 @@
         <w:t>µ</w:t>
       </w:r>
       <w:r>
-        <w:t>W/MHz</w:t>
-      </w:r>
-      <w:r>
-        <w:t>. This means a chip operating at 16MHz consumes as little as 60.8</w:t>
+        <w:t>W/</w:t>
+      </w:r>
+      <w:proofErr w:type="spellStart"/>
+      <w:r>
+        <w:t>MHz</w:t>
+      </w:r>
+      <w:r>
+        <w:t>.</w:t>
+      </w:r>
+      <w:proofErr w:type="spellEnd"/>
+      <w:r>
+        <w:t xml:space="preserve"> This means a chip operating at 16MHz consumes as little as 60.8</w:t>
       </w:r>
       <w:r>
         <w:rPr>
@@ -942,10 +986,15 @@
         <w:t>µ</w:t>
       </w:r>
       <w:r>
-        <w:t>W</w:t>
-      </w:r>
-      <w:r>
-        <w:t>, almost a billion times less than the Cerebras WSE</w:t>
+        <w:t xml:space="preserve">W, almost a billion times less than the </w:t>
+      </w:r>
+      <w:proofErr w:type="spellStart"/>
+      <w:r>
+        <w:t>Cerebras</w:t>
+      </w:r>
+      <w:proofErr w:type="spellEnd"/>
+      <w:r>
+        <w:t xml:space="preserve"> WSE</w:t>
       </w:r>
       <w:r>
         <w:t>.</w:t>
@@ -957,23 +1006,20 @@
         <w:t xml:space="preserve"> These devices are single core and are produced using the typical photolithography process.</w:t>
       </w:r>
     </w:p>
-    <w:p/>
     <w:sdt>
       <w:sdtPr>
+        <w:rPr>
+          <w:rFonts w:asciiTheme="minorHAnsi" w:eastAsiaTheme="minorHAnsi" w:hAnsiTheme="minorHAnsi" w:cstheme="minorBidi"/>
+          <w:color w:val="auto"/>
+          <w:sz w:val="22"/>
+          <w:szCs w:val="22"/>
+        </w:rPr>
         <w:id w:val="113870308"/>
         <w:docPartObj>
           <w:docPartGallery w:val="Bibliographies"/>
           <w:docPartUnique/>
         </w:docPartObj>
       </w:sdtPr>
-      <w:sdtEndPr>
-        <w:rPr>
-          <w:rFonts w:asciiTheme="minorHAnsi" w:eastAsiaTheme="minorHAnsi" w:hAnsiTheme="minorHAnsi" w:cstheme="minorBidi"/>
-          <w:color w:val="auto"/>
-          <w:sz w:val="22"/>
-          <w:szCs w:val="22"/>
-        </w:rPr>
-      </w:sdtEndPr>
       <w:sdtContent>
         <w:p>
           <w:pPr>

</xml_diff>